<commit_message>
Exporting grades now automatically adds .csv extension
</commit_message>
<xml_diff>
--- a/assignment-work/asn4/team10-asn4.docx
+++ b/assignment-work/asn4/team10-asn4.docx
@@ -1,6 +1,6 @@
 
 <file path=word/document.xml><?xml version="1.0" encoding="utf-8"?>
-<w:document xmlns:wpc="http://schemas.microsoft.com/office/word/2010/wordprocessingCanvas" xmlns:mc="http://schemas.openxmlformats.org/markup-compatibility/2006" xmlns:o="urn:schemas-microsoft-com:office:office" xmlns:r="http://schemas.openxmlformats.org/officeDocument/2006/relationships" xmlns:m="http://schemas.openxmlformats.org/officeDocument/2006/math" xmlns:v="urn:schemas-microsoft-com:vml" xmlns:wp14="http://schemas.microsoft.com/office/word/2010/wordprocessingDrawing" xmlns:wp="http://schemas.openxmlformats.org/drawingml/2006/wordprocessingDrawing" xmlns:w10="urn:schemas-microsoft-com:office:word" xmlns:w="http://schemas.openxmlformats.org/wordprocessingml/2006/main" xmlns:w14="http://schemas.microsoft.com/office/word/2010/wordml" xmlns:wpg="http://schemas.microsoft.com/office/word/2010/wordprocessingGroup" xmlns:wpi="http://schemas.microsoft.com/office/word/2010/wordprocessingInk" xmlns:wne="http://schemas.microsoft.com/office/word/2006/wordml" xmlns:wps="http://schemas.microsoft.com/office/word/2010/wordprocessingShape" mc:Ignorable="w14 wp14">
+<w:document xmlns:wpc="http://schemas.microsoft.com/office/word/2010/wordprocessingCanvas" xmlns:mo="http://schemas.microsoft.com/office/mac/office/2008/main" xmlns:mc="http://schemas.openxmlformats.org/markup-compatibility/2006" xmlns:mv="urn:schemas-microsoft-com:mac:vml" xmlns:o="urn:schemas-microsoft-com:office:office" xmlns:r="http://schemas.openxmlformats.org/officeDocument/2006/relationships" xmlns:m="http://schemas.openxmlformats.org/officeDocument/2006/math" xmlns:v="urn:schemas-microsoft-com:vml" xmlns:wp14="http://schemas.microsoft.com/office/word/2010/wordprocessingDrawing" xmlns:wp="http://schemas.openxmlformats.org/drawingml/2006/wordprocessingDrawing" xmlns:w10="urn:schemas-microsoft-com:office:word" xmlns:w="http://schemas.openxmlformats.org/wordprocessingml/2006/main" xmlns:w14="http://schemas.microsoft.com/office/word/2010/wordml" xmlns:wpg="http://schemas.microsoft.com/office/word/2010/wordprocessingGroup" xmlns:wpi="http://schemas.microsoft.com/office/word/2010/wordprocessingInk" xmlns:wne="http://schemas.microsoft.com/office/word/2006/wordml" xmlns:wps="http://schemas.microsoft.com/office/word/2010/wordprocessingShape" mc:Ignorable="w14 wp14">
   <w:body>
     <w:p>
       <w:pPr>
@@ -16,8 +16,6 @@
       <w:pPr>
         <w:jc w:val="center"/>
       </w:pPr>
-      <w:bookmarkStart w:id="0" w:name="_GoBack"/>
-      <w:bookmarkEnd w:id="0"/>
     </w:p>
     <w:p>
       <w:pPr>
@@ -287,7 +285,13 @@
         </w:numPr>
       </w:pPr>
       <w:r>
-        <w:t xml:space="preserve">User can email one or more students a .pdf report of their grades </w:t>
+        <w:t>User can e</w:t>
+      </w:r>
+      <w:r>
+        <w:t>mail one or more students a PDF</w:t>
+      </w:r>
+      <w:r>
+        <w:t xml:space="preserve"> report of their grades </w:t>
       </w:r>
     </w:p>
     <w:p>
@@ -350,7 +354,13 @@
         </w:numPr>
       </w:pPr>
       <w:r>
-        <w:t>Hit “Email”</w:t>
+        <w:t>Hit “</w:t>
+      </w:r>
+      <w:r>
+        <w:t xml:space="preserve">Send </w:t>
+      </w:r>
+      <w:r>
+        <w:t>Email”</w:t>
       </w:r>
     </w:p>
     <w:p>
@@ -362,7 +372,13 @@
         </w:numPr>
       </w:pPr>
       <w:r>
-        <w:t>User can export grades from a course to a .csv file</w:t>
+        <w:t>User can expor</w:t>
+      </w:r>
+      <w:r>
+        <w:t>t grades from a course to a CSV</w:t>
+      </w:r>
+      <w:r>
+        <w:t xml:space="preserve"> file</w:t>
       </w:r>
     </w:p>
     <w:p>
@@ -419,7 +435,13 @@
         </w:numPr>
       </w:pPr>
       <w:r>
-        <w:t>User can import a list of students from a .csv file</w:t>
+        <w:t>User can impor</w:t>
+      </w:r>
+      <w:r>
+        <w:t>t a list of students from a CSV</w:t>
+      </w:r>
+      <w:r>
+        <w:t xml:space="preserve"> file</w:t>
       </w:r>
     </w:p>
     <w:p>
@@ -460,7 +482,10 @@
         <w:t xml:space="preserve"> a </w:t>
       </w:r>
       <w:r>
-        <w:t>csv file</w:t>
+        <w:t>CSV</w:t>
+      </w:r>
+      <w:r>
+        <w:t xml:space="preserve"> file</w:t>
       </w:r>
     </w:p>
     <w:p>
@@ -484,13 +509,13 @@
         </w:numPr>
       </w:pPr>
       <w:r>
-        <w:t xml:space="preserve">User can import a list of </w:t>
-      </w:r>
-      <w:r>
-        <w:t>grades</w:t>
-      </w:r>
-      <w:r>
-        <w:t xml:space="preserve"> from a .csv file</w:t>
+        <w:t>User can imp</w:t>
+      </w:r>
+      <w:r>
+        <w:t>ort a list of grades from a CSV</w:t>
+      </w:r>
+      <w:r>
+        <w:t xml:space="preserve"> file</w:t>
       </w:r>
     </w:p>
     <w:p>
@@ -534,7 +559,10 @@
         <w:t xml:space="preserve"> a </w:t>
       </w:r>
       <w:r>
-        <w:t>csv file</w:t>
+        <w:t>CSV</w:t>
+      </w:r>
+      <w:r>
+        <w:t xml:space="preserve"> file</w:t>
       </w:r>
     </w:p>
     <w:p>
@@ -558,7 +586,10 @@
         </w:numPr>
       </w:pPr>
       <w:r>
-        <w:t>User can generate a .pdf report for each student</w:t>
+        <w:t>User can generate a PDF</w:t>
+      </w:r>
+      <w:r>
+        <w:t xml:space="preserve"> report for each student</w:t>
       </w:r>
     </w:p>
     <w:p>
@@ -624,7 +655,12 @@
         </w:numPr>
       </w:pPr>
       <w:r>
-        <w:t>Click “Generate”</w:t>
+        <w:t>Click “Save</w:t>
+      </w:r>
+      <w:bookmarkStart w:id="0" w:name="_GoBack"/>
+      <w:bookmarkEnd w:id="0"/>
+      <w:r>
+        <w:t>”</w:t>
       </w:r>
     </w:p>
     <w:p>
@@ -654,8 +690,16 @@
       </w:pPr>
     </w:p>
     <w:p>
-      <w:r>
-        <w:t>Video link</w:t>
+      <w:hyperlink r:id="rId8" w:history="1">
+        <w:r>
+          <w:rPr>
+            <w:rStyle w:val="Hyperlink"/>
+          </w:rPr>
+          <w:t>https://www.youtube.com/watch?v=cRz2hWz48qk&amp;feature=youtu.be</w:t>
+        </w:r>
+      </w:hyperlink>
+      <w:r>
+        <w:t xml:space="preserve"> </w:t>
       </w:r>
     </w:p>
     <w:p>
@@ -697,55 +741,6 @@
             <wp:extent cx="5486400" cy="3291840"/>
             <wp:effectExtent l="0" t="0" r="0" b="0"/>
             <wp:docPr id="2" name="Picture 2"/>
-            <wp:cNvGraphicFramePr>
-              <a:graphicFrameLocks xmlns:a="http://schemas.openxmlformats.org/drawingml/2006/main" noChangeAspect="1"/>
-            </wp:cNvGraphicFramePr>
-            <a:graphic xmlns:a="http://schemas.openxmlformats.org/drawingml/2006/main">
-              <a:graphicData uri="http://schemas.openxmlformats.org/drawingml/2006/picture">
-                <pic:pic xmlns:pic="http://schemas.openxmlformats.org/drawingml/2006/picture">
-                  <pic:nvPicPr>
-                    <pic:cNvPr id="0" name="Gantt Chart (2).pdf"/>
-                    <pic:cNvPicPr/>
-                  </pic:nvPicPr>
-                  <pic:blipFill>
-                    <a:blip r:embed="rId8">
-                      <a:extLst>
-                        <a:ext uri="{28A0092B-C50C-407E-A947-70E740481C1C}">
-                          <a14:useLocalDpi xmlns:a14="http://schemas.microsoft.com/office/drawing/2010/main" val="0"/>
-                        </a:ext>
-                      </a:extLst>
-                    </a:blip>
-                    <a:stretch>
-                      <a:fillRect/>
-                    </a:stretch>
-                  </pic:blipFill>
-                  <pic:spPr>
-                    <a:xfrm>
-                      <a:off x="0" y="0"/>
-                      <a:ext cx="5486400" cy="3291840"/>
-                    </a:xfrm>
-                    <a:prstGeom prst="rect">
-                      <a:avLst/>
-                    </a:prstGeom>
-                  </pic:spPr>
-                </pic:pic>
-              </a:graphicData>
-            </a:graphic>
-          </wp:inline>
-        </w:drawing>
-      </w:r>
-    </w:p>
-    <w:p>
-      <w:r>
-        <w:rPr>
-          <w:noProof/>
-          <w:lang w:val="en-US"/>
-        </w:rPr>
-        <w:drawing>
-          <wp:inline distT="0" distB="0" distL="0" distR="0" wp14:anchorId="325428EF" wp14:editId="61B32686">
-            <wp:extent cx="5486400" cy="3291840"/>
-            <wp:effectExtent l="0" t="0" r="0" b="0"/>
-            <wp:docPr id="3" name="Picture 3"/>
             <wp:cNvGraphicFramePr>
               <a:graphicFrameLocks xmlns:a="http://schemas.openxmlformats.org/drawingml/2006/main" noChangeAspect="1"/>
             </wp:cNvGraphicFramePr>
@@ -785,6 +780,55 @@
       </w:r>
     </w:p>
     <w:p>
+      <w:r>
+        <w:rPr>
+          <w:noProof/>
+          <w:lang w:val="en-US"/>
+        </w:rPr>
+        <w:drawing>
+          <wp:inline distT="0" distB="0" distL="0" distR="0" wp14:anchorId="325428EF" wp14:editId="61B32686">
+            <wp:extent cx="5486400" cy="3291840"/>
+            <wp:effectExtent l="0" t="0" r="0" b="0"/>
+            <wp:docPr id="3" name="Picture 3"/>
+            <wp:cNvGraphicFramePr>
+              <a:graphicFrameLocks xmlns:a="http://schemas.openxmlformats.org/drawingml/2006/main" noChangeAspect="1"/>
+            </wp:cNvGraphicFramePr>
+            <a:graphic xmlns:a="http://schemas.openxmlformats.org/drawingml/2006/main">
+              <a:graphicData uri="http://schemas.openxmlformats.org/drawingml/2006/picture">
+                <pic:pic xmlns:pic="http://schemas.openxmlformats.org/drawingml/2006/picture">
+                  <pic:nvPicPr>
+                    <pic:cNvPr id="0" name="Gantt Chart (2).pdf"/>
+                    <pic:cNvPicPr/>
+                  </pic:nvPicPr>
+                  <pic:blipFill>
+                    <a:blip r:embed="rId10">
+                      <a:extLst>
+                        <a:ext uri="{28A0092B-C50C-407E-A947-70E740481C1C}">
+                          <a14:useLocalDpi xmlns:a14="http://schemas.microsoft.com/office/drawing/2010/main" val="0"/>
+                        </a:ext>
+                      </a:extLst>
+                    </a:blip>
+                    <a:stretch>
+                      <a:fillRect/>
+                    </a:stretch>
+                  </pic:blipFill>
+                  <pic:spPr>
+                    <a:xfrm>
+                      <a:off x="0" y="0"/>
+                      <a:ext cx="5486400" cy="3291840"/>
+                    </a:xfrm>
+                    <a:prstGeom prst="rect">
+                      <a:avLst/>
+                    </a:prstGeom>
+                  </pic:spPr>
+                </pic:pic>
+              </a:graphicData>
+            </a:graphic>
+          </wp:inline>
+        </w:drawing>
+      </w:r>
+    </w:p>
+    <w:p>
       <w:pPr>
         <w:rPr>
           <w:b/>
@@ -847,6 +891,20 @@
       </w:pPr>
       <w:proofErr w:type="spellStart"/>
       <w:r>
+        <w:t>CSVException</w:t>
+      </w:r>
+      <w:proofErr w:type="spellEnd"/>
+    </w:p>
+    <w:p>
+      <w:pPr>
+        <w:pStyle w:val="ListParagraph"/>
+        <w:numPr>
+          <w:ilvl w:val="0"/>
+          <w:numId w:val="1"/>
+        </w:numPr>
+      </w:pPr>
+      <w:proofErr w:type="spellStart"/>
+      <w:r>
         <w:t>DataProvider</w:t>
       </w:r>
       <w:proofErr w:type="spellEnd"/>
@@ -873,7 +931,10 @@
       </w:pPr>
       <w:proofErr w:type="spellStart"/>
       <w:r>
-        <w:t>DuplicateStudentException</w:t>
+        <w:t>DuplicateObject</w:t>
+      </w:r>
+      <w:r>
+        <w:t>Exception</w:t>
       </w:r>
       <w:proofErr w:type="spellEnd"/>
     </w:p>
@@ -900,6 +961,20 @@
       <w:r>
         <w:t>JavaBean</w:t>
       </w:r>
+    </w:p>
+    <w:p>
+      <w:pPr>
+        <w:pStyle w:val="ListParagraph"/>
+        <w:numPr>
+          <w:ilvl w:val="0"/>
+          <w:numId w:val="1"/>
+        </w:numPr>
+      </w:pPr>
+      <w:proofErr w:type="spellStart"/>
+      <w:r>
+        <w:t>ReportGenerator</w:t>
+      </w:r>
+      <w:proofErr w:type="spellEnd"/>
     </w:p>
     <w:p>
       <w:pPr>
@@ -951,6 +1026,48 @@
       </w:pPr>
       <w:proofErr w:type="spellStart"/>
       <w:r>
+        <w:t>ButtonColumn</w:t>
+      </w:r>
+      <w:proofErr w:type="spellEnd"/>
+    </w:p>
+    <w:p>
+      <w:pPr>
+        <w:pStyle w:val="ListParagraph"/>
+        <w:numPr>
+          <w:ilvl w:val="0"/>
+          <w:numId w:val="1"/>
+        </w:numPr>
+      </w:pPr>
+      <w:proofErr w:type="spellStart"/>
+      <w:r>
+        <w:t>ChartCustomizer</w:t>
+      </w:r>
+      <w:proofErr w:type="spellEnd"/>
+    </w:p>
+    <w:p>
+      <w:pPr>
+        <w:pStyle w:val="ListParagraph"/>
+        <w:numPr>
+          <w:ilvl w:val="0"/>
+          <w:numId w:val="1"/>
+        </w:numPr>
+      </w:pPr>
+      <w:proofErr w:type="spellStart"/>
+      <w:r>
+        <w:t>CheckBoxTableHeader</w:t>
+      </w:r>
+      <w:proofErr w:type="spellEnd"/>
+    </w:p>
+    <w:p>
+      <w:pPr>
+        <w:pStyle w:val="ListParagraph"/>
+        <w:numPr>
+          <w:ilvl w:val="0"/>
+          <w:numId w:val="1"/>
+        </w:numPr>
+      </w:pPr>
+      <w:proofErr w:type="spellStart"/>
+      <w:r>
         <w:t>CustomFileChooser</w:t>
       </w:r>
       <w:proofErr w:type="spellEnd"/>
@@ -965,6 +1082,20 @@
       </w:pPr>
       <w:proofErr w:type="spellStart"/>
       <w:r>
+        <w:t>DialogTableModel</w:t>
+      </w:r>
+      <w:proofErr w:type="spellEnd"/>
+    </w:p>
+    <w:p>
+      <w:pPr>
+        <w:pStyle w:val="ListParagraph"/>
+        <w:numPr>
+          <w:ilvl w:val="0"/>
+          <w:numId w:val="1"/>
+        </w:numPr>
+      </w:pPr>
+      <w:proofErr w:type="spellStart"/>
+      <w:r>
         <w:t>DoubleCellEditor</w:t>
       </w:r>
       <w:proofErr w:type="spellEnd"/>
@@ -979,7 +1110,63 @@
       </w:pPr>
       <w:proofErr w:type="spellStart"/>
       <w:r>
+        <w:t>EmailDialog</w:t>
+      </w:r>
+      <w:proofErr w:type="spellEnd"/>
+    </w:p>
+    <w:p>
+      <w:pPr>
+        <w:pStyle w:val="ListParagraph"/>
+        <w:numPr>
+          <w:ilvl w:val="0"/>
+          <w:numId w:val="1"/>
+        </w:numPr>
+      </w:pPr>
+      <w:proofErr w:type="spellStart"/>
+      <w:r>
+        <w:t>GradeCellEditor</w:t>
+      </w:r>
+      <w:proofErr w:type="spellEnd"/>
+    </w:p>
+    <w:p>
+      <w:pPr>
+        <w:pStyle w:val="ListParagraph"/>
+        <w:numPr>
+          <w:ilvl w:val="0"/>
+          <w:numId w:val="1"/>
+        </w:numPr>
+      </w:pPr>
+      <w:proofErr w:type="spellStart"/>
+      <w:r>
+        <w:t>GradeCellRenderer</w:t>
+      </w:r>
+      <w:proofErr w:type="spellEnd"/>
+    </w:p>
+    <w:p>
+      <w:pPr>
+        <w:pStyle w:val="ListParagraph"/>
+        <w:numPr>
+          <w:ilvl w:val="0"/>
+          <w:numId w:val="1"/>
+        </w:numPr>
+      </w:pPr>
+      <w:proofErr w:type="spellStart"/>
+      <w:r>
         <w:t>MainWindow</w:t>
+      </w:r>
+      <w:proofErr w:type="spellEnd"/>
+    </w:p>
+    <w:p>
+      <w:pPr>
+        <w:pStyle w:val="ListParagraph"/>
+        <w:numPr>
+          <w:ilvl w:val="0"/>
+          <w:numId w:val="1"/>
+        </w:numPr>
+      </w:pPr>
+      <w:proofErr w:type="spellStart"/>
+      <w:r>
+        <w:t>ReportDialog</w:t>
       </w:r>
       <w:proofErr w:type="spellEnd"/>
     </w:p>
@@ -1022,7 +1209,7 @@
 </file>
 
 <file path=word/numbering.xml><?xml version="1.0" encoding="utf-8"?>
-<w:numbering xmlns:wpc="http://schemas.microsoft.com/office/word/2010/wordprocessingCanvas" xmlns:mc="http://schemas.openxmlformats.org/markup-compatibility/2006" xmlns:o="urn:schemas-microsoft-com:office:office" xmlns:r="http://schemas.openxmlformats.org/officeDocument/2006/relationships" xmlns:m="http://schemas.openxmlformats.org/officeDocument/2006/math" xmlns:v="urn:schemas-microsoft-com:vml" xmlns:wp14="http://schemas.microsoft.com/office/word/2010/wordprocessingDrawing" xmlns:wp="http://schemas.openxmlformats.org/drawingml/2006/wordprocessingDrawing" xmlns:w10="urn:schemas-microsoft-com:office:word" xmlns:w="http://schemas.openxmlformats.org/wordprocessingml/2006/main" xmlns:w14="http://schemas.microsoft.com/office/word/2010/wordml" xmlns:wpg="http://schemas.microsoft.com/office/word/2010/wordprocessingGroup" xmlns:wpi="http://schemas.microsoft.com/office/word/2010/wordprocessingInk" xmlns:wne="http://schemas.microsoft.com/office/word/2006/wordml" xmlns:wps="http://schemas.microsoft.com/office/word/2010/wordprocessingShape" mc:Ignorable="w14 wp14">
+<w:numbering xmlns:wpc="http://schemas.microsoft.com/office/word/2010/wordprocessingCanvas" xmlns:mo="http://schemas.microsoft.com/office/mac/office/2008/main" xmlns:mc="http://schemas.openxmlformats.org/markup-compatibility/2006" xmlns:mv="urn:schemas-microsoft-com:mac:vml" xmlns:o="urn:schemas-microsoft-com:office:office" xmlns:r="http://schemas.openxmlformats.org/officeDocument/2006/relationships" xmlns:m="http://schemas.openxmlformats.org/officeDocument/2006/math" xmlns:v="urn:schemas-microsoft-com:vml" xmlns:wp14="http://schemas.microsoft.com/office/word/2010/wordprocessingDrawing" xmlns:wp="http://schemas.openxmlformats.org/drawingml/2006/wordprocessingDrawing" xmlns:w10="urn:schemas-microsoft-com:office:word" xmlns:w="http://schemas.openxmlformats.org/wordprocessingml/2006/main" xmlns:w14="http://schemas.microsoft.com/office/word/2010/wordml" xmlns:wpg="http://schemas.microsoft.com/office/word/2010/wordprocessingGroup" xmlns:wpi="http://schemas.microsoft.com/office/word/2010/wordprocessingInk" xmlns:wne="http://schemas.microsoft.com/office/word/2006/wordml" xmlns:wps="http://schemas.microsoft.com/office/word/2010/wordprocessingShape" mc:Ignorable="w14 wp14">
   <w:abstractNum w:abstractNumId="0">
     <w:nsid w:val="54B9158E"/>
     <w:multiLevelType w:val="hybridMultilevel"/>
@@ -1269,7 +1456,7 @@
     </w:rPrDefault>
     <w:pPrDefault/>
   </w:docDefaults>
-  <w:latentStyles w:defLockedState="0" w:defUIPriority="99" w:defSemiHidden="1" w:defUnhideWhenUsed="1" w:defQFormat="0" w:count="267">
+  <w:latentStyles w:defLockedState="0" w:defUIPriority="99" w:defSemiHidden="1" w:defUnhideWhenUsed="1" w:defQFormat="0" w:count="276">
     <w:lsdException w:name="Normal" w:semiHidden="0" w:uiPriority="0" w:unhideWhenUsed="0" w:qFormat="1"/>
     <w:lsdException w:name="heading 1" w:semiHidden="0" w:uiPriority="9" w:unhideWhenUsed="0" w:qFormat="1"/>
     <w:lsdException w:name="heading 2" w:uiPriority="9" w:qFormat="1"/>
@@ -1497,7 +1684,7 @@
 </file>
 
 <file path=word/stylesWithEffects.xml><?xml version="1.0" encoding="utf-8"?>
-<w:styles xmlns:wpc="http://schemas.microsoft.com/office/word/2010/wordprocessingCanvas" xmlns:mc="http://schemas.openxmlformats.org/markup-compatibility/2006" xmlns:o="urn:schemas-microsoft-com:office:office" xmlns:r="http://schemas.openxmlformats.org/officeDocument/2006/relationships" xmlns:m="http://schemas.openxmlformats.org/officeDocument/2006/math" xmlns:v="urn:schemas-microsoft-com:vml" xmlns:wp14="http://schemas.microsoft.com/office/word/2010/wordprocessingDrawing" xmlns:wp="http://schemas.openxmlformats.org/drawingml/2006/wordprocessingDrawing" xmlns:w10="urn:schemas-microsoft-com:office:word" xmlns:w="http://schemas.openxmlformats.org/wordprocessingml/2006/main" xmlns:w14="http://schemas.microsoft.com/office/word/2010/wordml" xmlns:wpg="http://schemas.microsoft.com/office/word/2010/wordprocessingGroup" xmlns:wpi="http://schemas.microsoft.com/office/word/2010/wordprocessingInk" xmlns:wne="http://schemas.microsoft.com/office/word/2006/wordml" xmlns:wps="http://schemas.microsoft.com/office/word/2010/wordprocessingShape" mc:Ignorable="w14 wp14">
+<w:styles xmlns:wpc="http://schemas.microsoft.com/office/word/2010/wordprocessingCanvas" xmlns:mo="http://schemas.microsoft.com/office/mac/office/2008/main" xmlns:mc="http://schemas.openxmlformats.org/markup-compatibility/2006" xmlns:mv="urn:schemas-microsoft-com:mac:vml" xmlns:o="urn:schemas-microsoft-com:office:office" xmlns:r="http://schemas.openxmlformats.org/officeDocument/2006/relationships" xmlns:m="http://schemas.openxmlformats.org/officeDocument/2006/math" xmlns:v="urn:schemas-microsoft-com:vml" xmlns:wp14="http://schemas.microsoft.com/office/word/2010/wordprocessingDrawing" xmlns:wp="http://schemas.openxmlformats.org/drawingml/2006/wordprocessingDrawing" xmlns:w10="urn:schemas-microsoft-com:office:word" xmlns:w="http://schemas.openxmlformats.org/wordprocessingml/2006/main" xmlns:w14="http://schemas.microsoft.com/office/word/2010/wordml" xmlns:wpg="http://schemas.microsoft.com/office/word/2010/wordprocessingGroup" xmlns:wpi="http://schemas.microsoft.com/office/word/2010/wordprocessingInk" xmlns:wne="http://schemas.microsoft.com/office/word/2006/wordml" xmlns:wps="http://schemas.microsoft.com/office/word/2010/wordprocessingShape" mc:Ignorable="w14 wp14">
   <w:docDefaults>
     <w:rPrDefault>
       <w:rPr>
@@ -1509,7 +1696,7 @@
     </w:rPrDefault>
     <w:pPrDefault/>
   </w:docDefaults>
-  <w:latentStyles w:defLockedState="0" w:defUIPriority="99" w:defSemiHidden="1" w:defUnhideWhenUsed="1" w:defQFormat="0" w:count="267">
+  <w:latentStyles w:defLockedState="0" w:defUIPriority="99" w:defSemiHidden="1" w:defUnhideWhenUsed="1" w:defQFormat="0" w:count="276">
     <w:lsdException w:name="Normal" w:semiHidden="0" w:uiPriority="0" w:unhideWhenUsed="0" w:qFormat="1"/>
     <w:lsdException w:name="heading 1" w:semiHidden="0" w:uiPriority="9" w:unhideWhenUsed="0" w:qFormat="1"/>
     <w:lsdException w:name="heading 2" w:uiPriority="9" w:qFormat="1"/>

</xml_diff>

<commit_message>
Made JavaBean an internal class
</commit_message>
<xml_diff>
--- a/assignment-work/asn4/team10-asn4.docx
+++ b/assignment-work/asn4/team10-asn4.docx
@@ -1,6 +1,6 @@
 
 <file path=word/document.xml><?xml version="1.0" encoding="utf-8"?>
-<w:document xmlns:wpc="http://schemas.microsoft.com/office/word/2010/wordprocessingCanvas" xmlns:mo="http://schemas.microsoft.com/office/mac/office/2008/main" xmlns:mc="http://schemas.openxmlformats.org/markup-compatibility/2006" xmlns:mv="urn:schemas-microsoft-com:mac:vml" xmlns:o="urn:schemas-microsoft-com:office:office" xmlns:r="http://schemas.openxmlformats.org/officeDocument/2006/relationships" xmlns:m="http://schemas.openxmlformats.org/officeDocument/2006/math" xmlns:v="urn:schemas-microsoft-com:vml" xmlns:wp14="http://schemas.microsoft.com/office/word/2010/wordprocessingDrawing" xmlns:wp="http://schemas.openxmlformats.org/drawingml/2006/wordprocessingDrawing" xmlns:w10="urn:schemas-microsoft-com:office:word" xmlns:w="http://schemas.openxmlformats.org/wordprocessingml/2006/main" xmlns:w14="http://schemas.microsoft.com/office/word/2010/wordml" xmlns:wpg="http://schemas.microsoft.com/office/word/2010/wordprocessingGroup" xmlns:wpi="http://schemas.microsoft.com/office/word/2010/wordprocessingInk" xmlns:wne="http://schemas.microsoft.com/office/word/2006/wordml" xmlns:wps="http://schemas.microsoft.com/office/word/2010/wordprocessingShape" mc:Ignorable="w14 wp14">
+<w:document xmlns:wpc="http://schemas.microsoft.com/office/word/2010/wordprocessingCanvas" xmlns:mc="http://schemas.openxmlformats.org/markup-compatibility/2006" xmlns:o="urn:schemas-microsoft-com:office:office" xmlns:r="http://schemas.openxmlformats.org/officeDocument/2006/relationships" xmlns:m="http://schemas.openxmlformats.org/officeDocument/2006/math" xmlns:v="urn:schemas-microsoft-com:vml" xmlns:wp14="http://schemas.microsoft.com/office/word/2010/wordprocessingDrawing" xmlns:wp="http://schemas.openxmlformats.org/drawingml/2006/wordprocessingDrawing" xmlns:w10="urn:schemas-microsoft-com:office:word" xmlns:w="http://schemas.openxmlformats.org/wordprocessingml/2006/main" xmlns:w14="http://schemas.microsoft.com/office/word/2010/wordml" xmlns:wpg="http://schemas.microsoft.com/office/word/2010/wordprocessingGroup" xmlns:wpi="http://schemas.microsoft.com/office/word/2010/wordprocessingInk" xmlns:wne="http://schemas.microsoft.com/office/word/2006/wordml" xmlns:wps="http://schemas.microsoft.com/office/word/2010/wordprocessingShape" mc:Ignorable="w14 wp14">
   <w:body>
     <w:p>
       <w:pPr>
@@ -318,7 +318,7 @@
         </w:numPr>
       </w:pPr>
       <w:r>
-        <w:t>Select</w:t>
+        <w:t>Check the boxes for</w:t>
       </w:r>
       <w:r>
         <w:t xml:space="preserve"> the student</w:t>
@@ -625,7 +625,13 @@
         </w:numPr>
       </w:pPr>
       <w:r>
-        <w:t>Select the students you wish to generate reports for</w:t>
+        <w:t>Check the boxes for</w:t>
+      </w:r>
+      <w:r>
+        <w:t xml:space="preserve"> </w:t>
+      </w:r>
+      <w:r>
+        <w:t>the students you wish to generate reports for</w:t>
       </w:r>
     </w:p>
     <w:p>
@@ -640,10 +646,10 @@
         <w:t>Choose a destination</w:t>
       </w:r>
       <w:r>
-        <w:t xml:space="preserve"> folder</w:t>
-      </w:r>
-      <w:r>
-        <w:t xml:space="preserve"> to save them to</w:t>
+        <w:t xml:space="preserve"> fol</w:t>
+      </w:r>
+      <w:r>
+        <w:t>der</w:t>
       </w:r>
     </w:p>
     <w:p>
@@ -657,8 +663,6 @@
       <w:r>
         <w:t>Click “Save</w:t>
       </w:r>
-      <w:bookmarkStart w:id="0" w:name="_GoBack"/>
-      <w:bookmarkEnd w:id="0"/>
       <w:r>
         <w:t>”</w:t>
       </w:r>
@@ -891,6 +895,40 @@
       </w:pPr>
       <w:proofErr w:type="spellStart"/>
       <w:r>
+        <w:t>CommonFunctions</w:t>
+      </w:r>
+      <w:proofErr w:type="spellEnd"/>
+      <w:r>
+        <w:t xml:space="preserve"> (</w:t>
+      </w:r>
+      <w:r>
+        <w:rPr>
+          <w:b/>
+        </w:rPr>
+        <w:t>only</w:t>
+      </w:r>
+      <w:r>
+        <w:t xml:space="preserve"> </w:t>
+      </w:r>
+      <w:proofErr w:type="spellStart"/>
+      <w:r>
+        <w:t>formatGrade</w:t>
+      </w:r>
+      <w:proofErr w:type="spellEnd"/>
+      <w:r>
+        <w:t>())</w:t>
+      </w:r>
+    </w:p>
+    <w:p>
+      <w:pPr>
+        <w:pStyle w:val="ListParagraph"/>
+        <w:numPr>
+          <w:ilvl w:val="0"/>
+          <w:numId w:val="1"/>
+        </w:numPr>
+      </w:pPr>
+      <w:proofErr w:type="spellStart"/>
+      <w:r>
         <w:t>CSVException</w:t>
       </w:r>
       <w:proofErr w:type="spellEnd"/>
@@ -903,11 +941,9 @@
           <w:numId w:val="1"/>
         </w:numPr>
       </w:pPr>
-      <w:proofErr w:type="spellStart"/>
-      <w:r>
-        <w:t>DataProvider</w:t>
-      </w:r>
-      <w:proofErr w:type="spellEnd"/>
+      <w:r>
+        <w:t>Deliverable</w:t>
+      </w:r>
     </w:p>
     <w:p>
       <w:pPr>
@@ -917,9 +953,14 @@
           <w:numId w:val="1"/>
         </w:numPr>
       </w:pPr>
-      <w:r>
-        <w:t>Deliverable</w:t>
-      </w:r>
+      <w:proofErr w:type="spellStart"/>
+      <w:r>
+        <w:t>DuplicateObject</w:t>
+      </w:r>
+      <w:r>
+        <w:t>Exception</w:t>
+      </w:r>
+      <w:proofErr w:type="spellEnd"/>
     </w:p>
     <w:p>
       <w:pPr>
@@ -929,14 +970,9 @@
           <w:numId w:val="1"/>
         </w:numPr>
       </w:pPr>
-      <w:proofErr w:type="spellStart"/>
-      <w:r>
-        <w:t>DuplicateObject</w:t>
-      </w:r>
-      <w:r>
-        <w:t>Exception</w:t>
-      </w:r>
-      <w:proofErr w:type="spellEnd"/>
+      <w:r>
+        <w:t>Gradebook</w:t>
+      </w:r>
     </w:p>
     <w:p>
       <w:pPr>
@@ -946,9 +982,13 @@
           <w:numId w:val="1"/>
         </w:numPr>
       </w:pPr>
-      <w:r>
-        <w:t>Gradebook</w:t>
-      </w:r>
+      <w:bookmarkStart w:id="0" w:name="_GoBack"/>
+      <w:bookmarkEnd w:id="0"/>
+      <w:proofErr w:type="spellStart"/>
+      <w:r>
+        <w:t>ReportGenerator</w:t>
+      </w:r>
+      <w:proofErr w:type="spellEnd"/>
     </w:p>
     <w:p>
       <w:pPr>
@@ -959,7 +999,21 @@
         </w:numPr>
       </w:pPr>
       <w:r>
-        <w:t>JavaBean</w:t>
+        <w:t>Student</w:t>
+      </w:r>
+    </w:p>
+    <w:p/>
+    <w:p>
+      <w:pPr>
+        <w:rPr>
+          <w:b/>
+        </w:rPr>
+      </w:pPr>
+      <w:r>
+        <w:rPr>
+          <w:b/>
+        </w:rPr>
+        <w:t>GUI Classes:</w:t>
       </w:r>
     </w:p>
     <w:p>
@@ -972,7 +1026,7 @@
       </w:pPr>
       <w:proofErr w:type="spellStart"/>
       <w:r>
-        <w:t>ReportGenerator</w:t>
+        <w:t>AppLauncher</w:t>
       </w:r>
       <w:proofErr w:type="spellEnd"/>
     </w:p>
@@ -984,22 +1038,13 @@
           <w:numId w:val="1"/>
         </w:numPr>
       </w:pPr>
-      <w:r>
-        <w:t>Student</w:t>
-      </w:r>
-    </w:p>
-    <w:p/>
-    <w:p>
-      <w:pPr>
-        <w:rPr>
-          <w:b/>
-        </w:rPr>
-      </w:pPr>
-      <w:r>
-        <w:rPr>
-          <w:b/>
-        </w:rPr>
-        <w:t>GUI Classes:</w:t>
+      <w:proofErr w:type="spellStart"/>
+      <w:r>
+        <w:t>CommonFunctions</w:t>
+      </w:r>
+      <w:proofErr w:type="spellEnd"/>
+      <w:r>
+        <w:t xml:space="preserve"> (all other methods)</w:t>
       </w:r>
     </w:p>
     <w:p>
@@ -1012,7 +1057,7 @@
       </w:pPr>
       <w:proofErr w:type="spellStart"/>
       <w:r>
-        <w:t>AppLauncher</w:t>
+        <w:t>ChartCustomizer</w:t>
       </w:r>
       <w:proofErr w:type="spellEnd"/>
     </w:p>
@@ -1026,7 +1071,7 @@
       </w:pPr>
       <w:proofErr w:type="spellStart"/>
       <w:r>
-        <w:t>ButtonColumn</w:t>
+        <w:t>CheckBoxTableHeader</w:t>
       </w:r>
       <w:proofErr w:type="spellEnd"/>
     </w:p>
@@ -1040,163 +1085,192 @@
       </w:pPr>
       <w:proofErr w:type="spellStart"/>
       <w:r>
+        <w:t>CustomFileChooser</w:t>
+      </w:r>
+      <w:proofErr w:type="spellEnd"/>
+    </w:p>
+    <w:p>
+      <w:pPr>
+        <w:pStyle w:val="ListParagraph"/>
+        <w:numPr>
+          <w:ilvl w:val="0"/>
+          <w:numId w:val="1"/>
+        </w:numPr>
+      </w:pPr>
+      <w:proofErr w:type="spellStart"/>
+      <w:r>
+        <w:t>DialogTableModel</w:t>
+      </w:r>
+      <w:proofErr w:type="spellEnd"/>
+    </w:p>
+    <w:p>
+      <w:pPr>
+        <w:pStyle w:val="ListParagraph"/>
+        <w:numPr>
+          <w:ilvl w:val="0"/>
+          <w:numId w:val="1"/>
+        </w:numPr>
+      </w:pPr>
+      <w:proofErr w:type="spellStart"/>
+      <w:r>
+        <w:t>DoubleCellEditor</w:t>
+      </w:r>
+      <w:proofErr w:type="spellEnd"/>
+    </w:p>
+    <w:p>
+      <w:pPr>
+        <w:pStyle w:val="ListParagraph"/>
+        <w:numPr>
+          <w:ilvl w:val="0"/>
+          <w:numId w:val="1"/>
+        </w:numPr>
+      </w:pPr>
+      <w:proofErr w:type="spellStart"/>
+      <w:r>
+        <w:t>EmailDialog</w:t>
+      </w:r>
+      <w:proofErr w:type="spellEnd"/>
+    </w:p>
+    <w:p>
+      <w:pPr>
+        <w:pStyle w:val="ListParagraph"/>
+        <w:numPr>
+          <w:ilvl w:val="0"/>
+          <w:numId w:val="1"/>
+        </w:numPr>
+      </w:pPr>
+      <w:proofErr w:type="spellStart"/>
+      <w:r>
+        <w:t>GradeCellEditor</w:t>
+      </w:r>
+      <w:proofErr w:type="spellEnd"/>
+    </w:p>
+    <w:p>
+      <w:pPr>
+        <w:pStyle w:val="ListParagraph"/>
+        <w:numPr>
+          <w:ilvl w:val="0"/>
+          <w:numId w:val="1"/>
+        </w:numPr>
+      </w:pPr>
+      <w:proofErr w:type="spellStart"/>
+      <w:r>
+        <w:t>GradeCellRenderer</w:t>
+      </w:r>
+      <w:proofErr w:type="spellEnd"/>
+    </w:p>
+    <w:p>
+      <w:pPr>
+        <w:pStyle w:val="ListParagraph"/>
+        <w:numPr>
+          <w:ilvl w:val="0"/>
+          <w:numId w:val="1"/>
+        </w:numPr>
+      </w:pPr>
+      <w:proofErr w:type="spellStart"/>
+      <w:r>
+        <w:t>MainWindow</w:t>
+      </w:r>
+      <w:proofErr w:type="spellEnd"/>
+    </w:p>
+    <w:p>
+      <w:pPr>
+        <w:pStyle w:val="ListParagraph"/>
+        <w:numPr>
+          <w:ilvl w:val="0"/>
+          <w:numId w:val="1"/>
+        </w:numPr>
+      </w:pPr>
+      <w:proofErr w:type="spellStart"/>
+      <w:r>
+        <w:t>ReportDialog</w:t>
+      </w:r>
+      <w:proofErr w:type="spellEnd"/>
+    </w:p>
+    <w:p>
+      <w:pPr>
+        <w:pStyle w:val="ListParagraph"/>
+        <w:numPr>
+          <w:ilvl w:val="0"/>
+          <w:numId w:val="1"/>
+        </w:numPr>
+      </w:pPr>
+      <w:proofErr w:type="spellStart"/>
+      <w:r>
+        <w:t>TableModel</w:t>
+      </w:r>
+      <w:proofErr w:type="spellEnd"/>
+    </w:p>
+    <w:p>
+      <w:pPr>
+        <w:pStyle w:val="ListParagraph"/>
+        <w:numPr>
+          <w:ilvl w:val="0"/>
+          <w:numId w:val="1"/>
+        </w:numPr>
+      </w:pPr>
+      <w:proofErr w:type="spellStart"/>
+      <w:r>
+        <w:t>UserEntryPrompter</w:t>
+      </w:r>
+      <w:proofErr w:type="spellEnd"/>
+    </w:p>
+    <w:p/>
+    <w:p>
+      <w:pPr>
+        <w:rPr>
+          <w:b/>
+        </w:rPr>
+      </w:pPr>
+      <w:r>
+        <w:rPr>
+          <w:b/>
+        </w:rPr>
+        <w:t>Non-</w:t>
+      </w:r>
+      <w:r>
+        <w:rPr>
+          <w:b/>
+        </w:rPr>
+        <w:t xml:space="preserve">GUI </w:t>
+      </w:r>
+      <w:r>
+        <w:rPr>
+          <w:b/>
+        </w:rPr>
+        <w:t>but non-testable classes</w:t>
+      </w:r>
+      <w:r>
+        <w:rPr>
+          <w:b/>
+        </w:rPr>
+        <w:t>:</w:t>
+      </w:r>
+    </w:p>
+    <w:p>
+      <w:pPr>
+        <w:pStyle w:val="ListParagraph"/>
+        <w:numPr>
+          <w:ilvl w:val="0"/>
+          <w:numId w:val="1"/>
+        </w:numPr>
+      </w:pPr>
+      <w:proofErr w:type="spellStart"/>
+      <w:r>
         <w:t>ChartCustomizer</w:t>
       </w:r>
       <w:proofErr w:type="spellEnd"/>
-    </w:p>
-    <w:p>
-      <w:pPr>
-        <w:pStyle w:val="ListParagraph"/>
-        <w:numPr>
-          <w:ilvl w:val="0"/>
-          <w:numId w:val="1"/>
-        </w:numPr>
-      </w:pPr>
-      <w:proofErr w:type="spellStart"/>
-      <w:r>
-        <w:t>CheckBoxTableHeader</w:t>
-      </w:r>
-      <w:proofErr w:type="spellEnd"/>
-    </w:p>
-    <w:p>
-      <w:pPr>
-        <w:pStyle w:val="ListParagraph"/>
-        <w:numPr>
-          <w:ilvl w:val="0"/>
-          <w:numId w:val="1"/>
-        </w:numPr>
-      </w:pPr>
-      <w:proofErr w:type="spellStart"/>
-      <w:r>
-        <w:t>CustomFileChooser</w:t>
-      </w:r>
-      <w:proofErr w:type="spellEnd"/>
-    </w:p>
-    <w:p>
-      <w:pPr>
-        <w:pStyle w:val="ListParagraph"/>
-        <w:numPr>
-          <w:ilvl w:val="0"/>
-          <w:numId w:val="1"/>
-        </w:numPr>
-      </w:pPr>
-      <w:proofErr w:type="spellStart"/>
-      <w:r>
-        <w:t>DialogTableModel</w:t>
-      </w:r>
-      <w:proofErr w:type="spellEnd"/>
-    </w:p>
-    <w:p>
-      <w:pPr>
-        <w:pStyle w:val="ListParagraph"/>
-        <w:numPr>
-          <w:ilvl w:val="0"/>
-          <w:numId w:val="1"/>
-        </w:numPr>
-      </w:pPr>
-      <w:proofErr w:type="spellStart"/>
-      <w:r>
-        <w:t>DoubleCellEditor</w:t>
-      </w:r>
-      <w:proofErr w:type="spellEnd"/>
-    </w:p>
-    <w:p>
-      <w:pPr>
-        <w:pStyle w:val="ListParagraph"/>
-        <w:numPr>
-          <w:ilvl w:val="0"/>
-          <w:numId w:val="1"/>
-        </w:numPr>
-      </w:pPr>
-      <w:proofErr w:type="spellStart"/>
-      <w:r>
-        <w:t>EmailDialog</w:t>
-      </w:r>
-      <w:proofErr w:type="spellEnd"/>
-    </w:p>
-    <w:p>
-      <w:pPr>
-        <w:pStyle w:val="ListParagraph"/>
-        <w:numPr>
-          <w:ilvl w:val="0"/>
-          <w:numId w:val="1"/>
-        </w:numPr>
-      </w:pPr>
-      <w:proofErr w:type="spellStart"/>
-      <w:r>
-        <w:t>GradeCellEditor</w:t>
-      </w:r>
-      <w:proofErr w:type="spellEnd"/>
-    </w:p>
-    <w:p>
-      <w:pPr>
-        <w:pStyle w:val="ListParagraph"/>
-        <w:numPr>
-          <w:ilvl w:val="0"/>
-          <w:numId w:val="1"/>
-        </w:numPr>
-      </w:pPr>
-      <w:proofErr w:type="spellStart"/>
-      <w:r>
-        <w:t>GradeCellRenderer</w:t>
-      </w:r>
-      <w:proofErr w:type="spellEnd"/>
-    </w:p>
-    <w:p>
-      <w:pPr>
-        <w:pStyle w:val="ListParagraph"/>
-        <w:numPr>
-          <w:ilvl w:val="0"/>
-          <w:numId w:val="1"/>
-        </w:numPr>
-      </w:pPr>
-      <w:proofErr w:type="spellStart"/>
-      <w:r>
-        <w:t>MainWindow</w:t>
-      </w:r>
-      <w:proofErr w:type="spellEnd"/>
-    </w:p>
-    <w:p>
-      <w:pPr>
-        <w:pStyle w:val="ListParagraph"/>
-        <w:numPr>
-          <w:ilvl w:val="0"/>
-          <w:numId w:val="1"/>
-        </w:numPr>
-      </w:pPr>
-      <w:proofErr w:type="spellStart"/>
-      <w:r>
-        <w:t>ReportDialog</w:t>
-      </w:r>
-      <w:proofErr w:type="spellEnd"/>
-    </w:p>
-    <w:p>
-      <w:pPr>
-        <w:pStyle w:val="ListParagraph"/>
-        <w:numPr>
-          <w:ilvl w:val="0"/>
-          <w:numId w:val="1"/>
-        </w:numPr>
-      </w:pPr>
-      <w:proofErr w:type="spellStart"/>
-      <w:r>
-        <w:t>TableModel</w:t>
-      </w:r>
-      <w:proofErr w:type="spellEnd"/>
-    </w:p>
-    <w:p>
-      <w:pPr>
-        <w:pStyle w:val="ListParagraph"/>
-        <w:numPr>
-          <w:ilvl w:val="0"/>
-          <w:numId w:val="1"/>
-        </w:numPr>
-      </w:pPr>
-      <w:proofErr w:type="spellStart"/>
-      <w:r>
-        <w:t>UserEntryPrompter</w:t>
-      </w:r>
-      <w:proofErr w:type="spellEnd"/>
+      <w:r>
+        <w:t xml:space="preserve"> (</w:t>
+      </w:r>
+      <w:proofErr w:type="spellStart"/>
+      <w:r>
+        <w:t>JasperReports</w:t>
+      </w:r>
+      <w:proofErr w:type="spellEnd"/>
+      <w:r>
+        <w:t xml:space="preserve"> internal functionality)</w:t>
+      </w:r>
     </w:p>
     <w:sectPr>
       <w:pgSz w:w="12240" w:h="15840"/>
@@ -1209,7 +1283,7 @@
 </file>
 
 <file path=word/numbering.xml><?xml version="1.0" encoding="utf-8"?>
-<w:numbering xmlns:wpc="http://schemas.microsoft.com/office/word/2010/wordprocessingCanvas" xmlns:mo="http://schemas.microsoft.com/office/mac/office/2008/main" xmlns:mc="http://schemas.openxmlformats.org/markup-compatibility/2006" xmlns:mv="urn:schemas-microsoft-com:mac:vml" xmlns:o="urn:schemas-microsoft-com:office:office" xmlns:r="http://schemas.openxmlformats.org/officeDocument/2006/relationships" xmlns:m="http://schemas.openxmlformats.org/officeDocument/2006/math" xmlns:v="urn:schemas-microsoft-com:vml" xmlns:wp14="http://schemas.microsoft.com/office/word/2010/wordprocessingDrawing" xmlns:wp="http://schemas.openxmlformats.org/drawingml/2006/wordprocessingDrawing" xmlns:w10="urn:schemas-microsoft-com:office:word" xmlns:w="http://schemas.openxmlformats.org/wordprocessingml/2006/main" xmlns:w14="http://schemas.microsoft.com/office/word/2010/wordml" xmlns:wpg="http://schemas.microsoft.com/office/word/2010/wordprocessingGroup" xmlns:wpi="http://schemas.microsoft.com/office/word/2010/wordprocessingInk" xmlns:wne="http://schemas.microsoft.com/office/word/2006/wordml" xmlns:wps="http://schemas.microsoft.com/office/word/2010/wordprocessingShape" mc:Ignorable="w14 wp14">
+<w:numbering xmlns:wpc="http://schemas.microsoft.com/office/word/2010/wordprocessingCanvas" xmlns:mc="http://schemas.openxmlformats.org/markup-compatibility/2006" xmlns:o="urn:schemas-microsoft-com:office:office" xmlns:r="http://schemas.openxmlformats.org/officeDocument/2006/relationships" xmlns:m="http://schemas.openxmlformats.org/officeDocument/2006/math" xmlns:v="urn:schemas-microsoft-com:vml" xmlns:wp14="http://schemas.microsoft.com/office/word/2010/wordprocessingDrawing" xmlns:wp="http://schemas.openxmlformats.org/drawingml/2006/wordprocessingDrawing" xmlns:w10="urn:schemas-microsoft-com:office:word" xmlns:w="http://schemas.openxmlformats.org/wordprocessingml/2006/main" xmlns:w14="http://schemas.microsoft.com/office/word/2010/wordml" xmlns:wpg="http://schemas.microsoft.com/office/word/2010/wordprocessingGroup" xmlns:wpi="http://schemas.microsoft.com/office/word/2010/wordprocessingInk" xmlns:wne="http://schemas.microsoft.com/office/word/2006/wordml" xmlns:wps="http://schemas.microsoft.com/office/word/2010/wordprocessingShape" mc:Ignorable="w14 wp14">
   <w:abstractNum w:abstractNumId="0">
     <w:nsid w:val="54B9158E"/>
     <w:multiLevelType w:val="hybridMultilevel"/>
@@ -1456,7 +1530,7 @@
     </w:rPrDefault>
     <w:pPrDefault/>
   </w:docDefaults>
-  <w:latentStyles w:defLockedState="0" w:defUIPriority="99" w:defSemiHidden="1" w:defUnhideWhenUsed="1" w:defQFormat="0" w:count="276">
+  <w:latentStyles w:defLockedState="0" w:defUIPriority="99" w:defSemiHidden="1" w:defUnhideWhenUsed="1" w:defQFormat="0" w:count="267">
     <w:lsdException w:name="Normal" w:semiHidden="0" w:uiPriority="0" w:unhideWhenUsed="0" w:qFormat="1"/>
     <w:lsdException w:name="heading 1" w:semiHidden="0" w:uiPriority="9" w:unhideWhenUsed="0" w:qFormat="1"/>
     <w:lsdException w:name="heading 2" w:uiPriority="9" w:qFormat="1"/>
@@ -1684,7 +1758,7 @@
 </file>
 
 <file path=word/stylesWithEffects.xml><?xml version="1.0" encoding="utf-8"?>
-<w:styles xmlns:wpc="http://schemas.microsoft.com/office/word/2010/wordprocessingCanvas" xmlns:mo="http://schemas.microsoft.com/office/mac/office/2008/main" xmlns:mc="http://schemas.openxmlformats.org/markup-compatibility/2006" xmlns:mv="urn:schemas-microsoft-com:mac:vml" xmlns:o="urn:schemas-microsoft-com:office:office" xmlns:r="http://schemas.openxmlformats.org/officeDocument/2006/relationships" xmlns:m="http://schemas.openxmlformats.org/officeDocument/2006/math" xmlns:v="urn:schemas-microsoft-com:vml" xmlns:wp14="http://schemas.microsoft.com/office/word/2010/wordprocessingDrawing" xmlns:wp="http://schemas.openxmlformats.org/drawingml/2006/wordprocessingDrawing" xmlns:w10="urn:schemas-microsoft-com:office:word" xmlns:w="http://schemas.openxmlformats.org/wordprocessingml/2006/main" xmlns:w14="http://schemas.microsoft.com/office/word/2010/wordml" xmlns:wpg="http://schemas.microsoft.com/office/word/2010/wordprocessingGroup" xmlns:wpi="http://schemas.microsoft.com/office/word/2010/wordprocessingInk" xmlns:wne="http://schemas.microsoft.com/office/word/2006/wordml" xmlns:wps="http://schemas.microsoft.com/office/word/2010/wordprocessingShape" mc:Ignorable="w14 wp14">
+<w:styles xmlns:wpc="http://schemas.microsoft.com/office/word/2010/wordprocessingCanvas" xmlns:mc="http://schemas.openxmlformats.org/markup-compatibility/2006" xmlns:o="urn:schemas-microsoft-com:office:office" xmlns:r="http://schemas.openxmlformats.org/officeDocument/2006/relationships" xmlns:m="http://schemas.openxmlformats.org/officeDocument/2006/math" xmlns:v="urn:schemas-microsoft-com:vml" xmlns:wp14="http://schemas.microsoft.com/office/word/2010/wordprocessingDrawing" xmlns:wp="http://schemas.openxmlformats.org/drawingml/2006/wordprocessingDrawing" xmlns:w10="urn:schemas-microsoft-com:office:word" xmlns:w="http://schemas.openxmlformats.org/wordprocessingml/2006/main" xmlns:w14="http://schemas.microsoft.com/office/word/2010/wordml" xmlns:wpg="http://schemas.microsoft.com/office/word/2010/wordprocessingGroup" xmlns:wpi="http://schemas.microsoft.com/office/word/2010/wordprocessingInk" xmlns:wne="http://schemas.microsoft.com/office/word/2006/wordml" xmlns:wps="http://schemas.microsoft.com/office/word/2010/wordprocessingShape" mc:Ignorable="w14 wp14">
   <w:docDefaults>
     <w:rPrDefault>
       <w:rPr>
@@ -1696,7 +1770,7 @@
     </w:rPrDefault>
     <w:pPrDefault/>
   </w:docDefaults>
-  <w:latentStyles w:defLockedState="0" w:defUIPriority="99" w:defSemiHidden="1" w:defUnhideWhenUsed="1" w:defQFormat="0" w:count="276">
+  <w:latentStyles w:defLockedState="0" w:defUIPriority="99" w:defSemiHidden="1" w:defUnhideWhenUsed="1" w:defQFormat="0" w:count="267">
     <w:lsdException w:name="Normal" w:semiHidden="0" w:uiPriority="0" w:unhideWhenUsed="0" w:qFormat="1"/>
     <w:lsdException w:name="heading 1" w:semiHidden="0" w:uiPriority="9" w:unhideWhenUsed="0" w:qFormat="1"/>
     <w:lsdException w:name="heading 2" w:uiPriority="9" w:qFormat="1"/>

</xml_diff>